<commit_message>
PEP 8 final check
</commit_message>
<xml_diff>
--- a/BCPR301-assignment2-self-marking.docx
+++ b/BCPR301-assignment2-self-marking.docx
@@ -93,12 +93,19 @@
         <w:rPr>
           <w:rFonts w:cs="Arial"/>
         </w:rPr>
-        <w:t xml:space="preserve">Student Name  </w:t>
-      </w:r>
+        <w:t xml:space="preserve">Student </w:t>
+      </w:r>
+      <w:proofErr w:type="gramStart"/>
       <w:r>
         <w:rPr>
           <w:rFonts w:cs="Arial"/>
         </w:rPr>
+        <w:t xml:space="preserve">Name  </w:t>
+      </w:r>
+      <w:r>
+        <w:rPr>
+          <w:rFonts w:cs="Arial"/>
+        </w:rPr>
         <w:t>S</w:t>
       </w:r>
       <w:r>
@@ -107,6 +114,7 @@
         </w:rPr>
         <w:t>ini</w:t>
       </w:r>
+      <w:proofErr w:type="gramEnd"/>
       <w:r>
         <w:rPr>
           <w:rFonts w:cs="Arial"/>
@@ -505,18 +513,32 @@
         <w:jc w:val="both"/>
         <w:rPr>
           <w:rFonts w:cstheme="minorHAnsi"/>
+          <w:b/>
+          <w:bCs/>
           <w:lang w:val="en-US"/>
         </w:rPr>
       </w:pPr>
       <w:r>
         <w:rPr>
-          <w:rFonts w:cstheme="minorHAnsi"/>
-        </w:rPr>
-        <w:t xml:space="preserve">3 </w:t>
-      </w:r>
-      <w:r>
-        <w:rPr>
-          <w:rFonts w:cstheme="minorHAnsi"/>
+          <w:rFonts w:cstheme="minorHAnsi" w:hint="eastAsia"/>
+          <w:b/>
+          <w:bCs/>
+        </w:rPr>
+        <w:t>12</w:t>
+      </w:r>
+      <w:r>
+        <w:rPr>
+          <w:rFonts w:cstheme="minorHAnsi"/>
+          <w:b/>
+          <w:bCs/>
+        </w:rPr>
+        <w:t xml:space="preserve"> </w:t>
+      </w:r>
+      <w:r>
+        <w:rPr>
+          <w:rFonts w:cstheme="minorHAnsi"/>
+          <w:b/>
+          <w:bCs/>
           <w:lang w:val="en-US"/>
         </w:rPr>
         <w:t>marks</w:t>
@@ -628,12 +650,14 @@
         </w:rPr>
         <w:t xml:space="preserve">Duplicate Code- Category: </w:t>
       </w:r>
+      <w:proofErr w:type="spellStart"/>
       <w:r>
         <w:rPr>
           <w:rFonts w:cstheme="minorHAnsi"/>
         </w:rPr>
         <w:t>Dispensables</w:t>
       </w:r>
+      <w:proofErr w:type="spellEnd"/>
     </w:p>
     <w:p>
       <w:pPr>
@@ -824,7 +848,35 @@
         <w:rPr>
           <w:rFonts w:cstheme="minorHAnsi"/>
         </w:rPr>
-        <w:t>TigrParser.py line 62 self.drawer.__getattribute__</w:t>
+        <w:t xml:space="preserve">TigrParser.py line 62 </w:t>
+      </w:r>
+      <w:proofErr w:type="gramStart"/>
+      <w:r>
+        <w:rPr>
+          <w:rFonts w:cstheme="minorHAnsi"/>
+        </w:rPr>
+        <w:t>self.drawer</w:t>
+      </w:r>
+      <w:proofErr w:type="gramEnd"/>
+      <w:r>
+        <w:rPr>
+          <w:rFonts w:cstheme="minorHAnsi"/>
+        </w:rPr>
+        <w:t>.__</w:t>
+      </w:r>
+      <w:proofErr w:type="spellStart"/>
+      <w:r>
+        <w:rPr>
+          <w:rFonts w:cstheme="minorHAnsi"/>
+        </w:rPr>
+        <w:t>getattribute</w:t>
+      </w:r>
+      <w:proofErr w:type="spellEnd"/>
+      <w:r>
+        <w:rPr>
+          <w:rFonts w:cstheme="minorHAnsi"/>
+        </w:rPr>
+        <w:t>__</w:t>
       </w:r>
     </w:p>
     <w:p>
@@ -944,12 +996,6 @@
         </w:rPr>
         <w:t>Bad smells: Long Method</w:t>
       </w:r>
-      <w:r>
-        <w:rPr>
-          <w:rFonts w:cstheme="minorHAnsi"/>
-        </w:rPr>
-        <w:t>\</w:t>
-      </w:r>
     </w:p>
     <w:p>
       <w:pPr>
@@ -994,7 +1040,19 @@
         <w:rPr>
           <w:rFonts w:cstheme="minorHAnsi"/>
         </w:rPr>
-        <w:t xml:space="preserve">         2. the method code will be hard to understand and maintained by other developer.</w:t>
+        <w:t xml:space="preserve">         2. the method code will be hard to understand and maintained by other developer</w:t>
+      </w:r>
+      <w:r>
+        <w:rPr>
+          <w:rFonts w:cstheme="minorHAnsi"/>
+        </w:rPr>
+        <w:t>s</w:t>
+      </w:r>
+      <w:r>
+        <w:rPr>
+          <w:rFonts w:cstheme="minorHAnsi"/>
+        </w:rPr>
+        <w:t>.</w:t>
       </w:r>
     </w:p>
     <w:p>
@@ -1018,7 +1076,19 @@
         <w:rPr>
           <w:rFonts w:cstheme="minorHAnsi"/>
         </w:rPr>
-        <w:t xml:space="preserve">         3. against the single responsible principle.</w:t>
+        <w:t xml:space="preserve">         3. against the single responsib</w:t>
+      </w:r>
+      <w:r>
+        <w:rPr>
+          <w:rFonts w:cstheme="minorHAnsi"/>
+        </w:rPr>
+        <w:t>ility</w:t>
+      </w:r>
+      <w:r>
+        <w:rPr>
+          <w:rFonts w:cstheme="minorHAnsi"/>
+        </w:rPr>
+        <w:t xml:space="preserve"> principle.</w:t>
       </w:r>
     </w:p>
     <w:p>
@@ -1120,7 +1190,19 @@
         <w:rPr>
           <w:rFonts w:cstheme="minorHAnsi"/>
         </w:rPr>
-        <w:t>1.The error handling is all over the place</w:t>
+        <w:t>1.</w:t>
+      </w:r>
+      <w:r>
+        <w:rPr>
+          <w:rFonts w:cstheme="minorHAnsi"/>
+        </w:rPr>
+        <w:t xml:space="preserve"> </w:t>
+      </w:r>
+      <w:r>
+        <w:rPr>
+          <w:rFonts w:cstheme="minorHAnsi"/>
+        </w:rPr>
+        <w:t>The error handling is all over the place</w:t>
       </w:r>
     </w:p>
     <w:p>
@@ -1144,7 +1226,19 @@
         <w:rPr>
           <w:rFonts w:cstheme="minorHAnsi"/>
         </w:rPr>
-        <w:t>2.It's difficult to read and maintain the code</w:t>
+        <w:t>2.</w:t>
+      </w:r>
+      <w:r>
+        <w:rPr>
+          <w:rFonts w:cstheme="minorHAnsi"/>
+        </w:rPr>
+        <w:t xml:space="preserve"> </w:t>
+      </w:r>
+      <w:r>
+        <w:rPr>
+          <w:rFonts w:cstheme="minorHAnsi"/>
+        </w:rPr>
+        <w:t>It's difficult to read and maintain the code</w:t>
       </w:r>
     </w:p>
     <w:p>
@@ -1172,7 +1266,31 @@
         <w:rPr>
           <w:rFonts w:cstheme="minorHAnsi"/>
         </w:rPr>
-        <w:t>Brief description about the refactoring strategies/ approaches you are going to use to remove each bad smell (N marks)</w:t>
+        <w:t xml:space="preserve">Brief description </w:t>
+      </w:r>
+      <w:r>
+        <w:rPr>
+          <w:rFonts w:cstheme="minorHAnsi"/>
+        </w:rPr>
+        <w:t>of</w:t>
+      </w:r>
+      <w:r>
+        <w:rPr>
+          <w:rFonts w:cstheme="minorHAnsi"/>
+        </w:rPr>
+        <w:t xml:space="preserve"> the refactoring strategies/ approaches you are going to use to remove each bad smell (</w:t>
+      </w:r>
+      <w:r>
+        <w:rPr>
+          <w:rFonts w:cstheme="minorHAnsi" w:hint="eastAsia"/>
+        </w:rPr>
+        <w:t>3</w:t>
+      </w:r>
+      <w:r>
+        <w:rPr>
+          <w:rFonts w:cstheme="minorHAnsi"/>
+        </w:rPr>
+        <w:t xml:space="preserve"> marks)</w:t>
       </w:r>
     </w:p>
     <w:p>
@@ -1194,12 +1312,20 @@
           <w:rFonts w:cs="SimSun"/>
         </w:rPr>
         <w:tab/>
+      </w:r>
+      <w:r>
+        <w:rPr>
+          <w:rFonts w:cs="SimSun"/>
+          <w:b/>
+          <w:bCs/>
+        </w:rPr>
         <w:t>Bad smells: Long Method</w:t>
       </w:r>
     </w:p>
     <w:p>
       <w:pPr>
         <w:spacing w:after="0" w:line="240" w:lineRule="auto"/>
+        <w:ind w:firstLine="720"/>
         <w:jc w:val="both"/>
         <w:rPr>
           <w:rFonts w:cs="SimSun"/>
@@ -1207,7 +1333,42 @@
       </w:pPr>
       <w:r>
         <w:rPr>
+          <w:rFonts w:ascii="Segoe UI" w:hAnsi="Segoe UI" w:cs="Segoe UI"/>
+          <w:color w:val="24292E"/>
+          <w:shd w:val="clear" w:color="auto" w:fill="FFFFFF"/>
+        </w:rPr>
+        <w:t xml:space="preserve">Strategy: </w:t>
+      </w:r>
+      <w:r>
+        <w:rPr>
+          <w:rFonts w:ascii="Segoe UI" w:hAnsi="Segoe UI" w:cs="Segoe UI" w:hint="eastAsia"/>
+          <w:color w:val="24292E"/>
+          <w:shd w:val="clear" w:color="auto" w:fill="FFFFFF"/>
+        </w:rPr>
+        <w:t>br</w:t>
+      </w:r>
+      <w:r>
+        <w:rPr>
+          <w:rFonts w:ascii="Segoe UI" w:hAnsi="Segoe UI" w:cs="Segoe UI"/>
+          <w:color w:val="24292E"/>
+          <w:shd w:val="clear" w:color="auto" w:fill="FFFFFF"/>
+        </w:rPr>
+        <w:t>eak the long method into small methods, to make the long method short</w:t>
+      </w:r>
+    </w:p>
+    <w:p>
+      <w:pPr>
+        <w:spacing w:after="0" w:line="240" w:lineRule="auto"/>
+        <w:jc w:val="both"/>
+        <w:rPr>
           <w:rFonts w:cs="SimSun"/>
+          <w:b/>
+          <w:bCs/>
+        </w:rPr>
+      </w:pPr>
+      <w:r>
+        <w:rPr>
+          <w:rFonts w:cs="SimSun"/>
         </w:rPr>
         <w:t>•</w:t>
       </w:r>
@@ -1216,6 +1377,13 @@
           <w:rFonts w:cs="SimSun"/>
         </w:rPr>
         <w:tab/>
+      </w:r>
+      <w:r>
+        <w:rPr>
+          <w:rFonts w:cs="SimSun"/>
+          <w:b/>
+          <w:bCs/>
+        </w:rPr>
         <w:t>Bad smells: Feature Envy</w:t>
       </w:r>
     </w:p>
@@ -1230,6 +1398,68 @@
       <w:r>
         <w:rPr>
           <w:rFonts w:cs="SimSun"/>
+          <w:b/>
+          <w:bCs/>
+        </w:rPr>
+        <w:tab/>
+      </w:r>
+      <w:r>
+        <w:rPr>
+          <w:rFonts w:cs="SimSun"/>
+        </w:rPr>
+        <w:t xml:space="preserve">Strategy: </w:t>
+      </w:r>
+      <w:r>
+        <w:rPr>
+          <w:rFonts w:cs="SimSun"/>
+        </w:rPr>
+        <w:t xml:space="preserve">make a method in class </w:t>
+      </w:r>
+      <w:proofErr w:type="spellStart"/>
+      <w:r>
+        <w:rPr>
+          <w:rFonts w:cs="SimSun"/>
+        </w:rPr>
+        <w:t>TigrParser</w:t>
+      </w:r>
+      <w:proofErr w:type="spellEnd"/>
+      <w:r>
+        <w:rPr>
+          <w:rFonts w:cs="SimSun"/>
+        </w:rPr>
+        <w:t xml:space="preserve"> to use instead of using the using Drawers</w:t>
+      </w:r>
+    </w:p>
+    <w:p>
+      <w:pPr>
+        <w:spacing w:after="0" w:line="240" w:lineRule="auto"/>
+        <w:jc w:val="both"/>
+        <w:rPr>
+          <w:rFonts w:cs="SimSun"/>
+        </w:rPr>
+      </w:pPr>
+      <w:r>
+        <w:rPr>
+          <w:rFonts w:cs="SimSun"/>
+        </w:rPr>
+        <w:t xml:space="preserve">     private method</w:t>
+      </w:r>
+      <w:bookmarkStart w:id="0" w:name="_GoBack"/>
+      <w:bookmarkEnd w:id="0"/>
+    </w:p>
+    <w:p>
+      <w:pPr>
+        <w:spacing w:after="0" w:line="240" w:lineRule="auto"/>
+        <w:jc w:val="both"/>
+        <w:rPr>
+          <w:rFonts w:cs="SimSun"/>
+          <w:b/>
+          <w:bCs/>
+        </w:rPr>
+      </w:pPr>
+      <w:r>
+        <w:rPr>
+          <w:rFonts w:cs="SimSun"/>
         </w:rPr>
         <w:t>•</w:t>
       </w:r>
@@ -1238,6 +1468,13 @@
           <w:rFonts w:cs="SimSun"/>
         </w:rPr>
         <w:tab/>
+      </w:r>
+      <w:r>
+        <w:rPr>
+          <w:rFonts w:cs="SimSun"/>
+          <w:b/>
+          <w:bCs/>
+        </w:rPr>
         <w:t>Bad smells: Duplicate Code</w:t>
       </w:r>
     </w:p>
@@ -1249,6 +1486,39 @@
           <w:rFonts w:cs="SimSun"/>
         </w:rPr>
       </w:pPr>
+      <w:r>
+        <w:rPr>
+          <w:rFonts w:cs="SimSun"/>
+        </w:rPr>
+        <w:tab/>
+        <w:t>S</w:t>
+      </w:r>
+      <w:r>
+        <w:rPr>
+          <w:rFonts w:cs="SimSun" w:hint="eastAsia"/>
+        </w:rPr>
+        <w:t>tr</w:t>
+      </w:r>
+      <w:r>
+        <w:rPr>
+          <w:rFonts w:cs="SimSun"/>
+        </w:rPr>
+        <w:t>ategy: E</w:t>
+      </w:r>
+      <w:r>
+        <w:rPr>
+          <w:rFonts w:cs="SimSun"/>
+        </w:rPr>
+        <w:t xml:space="preserve">xtract all the Error handling into a class </w:t>
+      </w:r>
+      <w:proofErr w:type="spellStart"/>
+      <w:r>
+        <w:rPr>
+          <w:rFonts w:cs="SimSun"/>
+        </w:rPr>
+        <w:t>ErrorHandle</w:t>
+      </w:r>
+      <w:proofErr w:type="spellEnd"/>
     </w:p>
     <w:p>
       <w:pPr>
@@ -1371,11 +1641,23 @@
         <w:jc w:val="both"/>
         <w:rPr>
           <w:rFonts w:cstheme="minorHAnsi"/>
-        </w:rPr>
-      </w:pPr>
-      <w:r>
-        <w:rPr>
-          <w:rFonts w:cstheme="minorHAnsi"/>
+          <w:b/>
+          <w:bCs/>
+        </w:rPr>
+      </w:pPr>
+      <w:r>
+        <w:rPr>
+          <w:rFonts w:cstheme="minorHAnsi"/>
+          <w:b/>
+          <w:bCs/>
+        </w:rPr>
+        <w:t xml:space="preserve">Worst Smell </w:t>
+      </w:r>
+      <w:r>
+        <w:rPr>
+          <w:rFonts w:cstheme="minorHAnsi"/>
+          <w:b/>
+          <w:bCs/>
         </w:rPr>
         <w:t>Long Method</w:t>
       </w:r>
@@ -1400,7 +1682,19 @@
         <w:rPr>
           <w:rFonts w:cstheme="minorHAnsi"/>
         </w:rPr>
-        <w:t>because it’s a really long method and have some other bad smell codes inside as well in it, hard to understand and maintain</w:t>
+        <w:t>because it’s a really long method and ha</w:t>
+      </w:r>
+      <w:r>
+        <w:rPr>
+          <w:rFonts w:cstheme="minorHAnsi"/>
+        </w:rPr>
+        <w:t>s</w:t>
+      </w:r>
+      <w:r>
+        <w:rPr>
+          <w:rFonts w:cstheme="minorHAnsi"/>
+        </w:rPr>
+        <w:t xml:space="preserve"> some other bad smell codes inside as well in it, hard to understand and maintain</w:t>
       </w:r>
     </w:p>
     <w:p>
@@ -1420,11 +1714,23 @@
         <w:jc w:val="both"/>
         <w:rPr>
           <w:rFonts w:cstheme="minorHAnsi"/>
-        </w:rPr>
-      </w:pPr>
-      <w:r>
-        <w:rPr>
-          <w:rFonts w:cstheme="minorHAnsi"/>
+          <w:b/>
+          <w:bCs/>
+        </w:rPr>
+      </w:pPr>
+      <w:r>
+        <w:rPr>
+          <w:rFonts w:cstheme="minorHAnsi"/>
+          <w:b/>
+          <w:bCs/>
+        </w:rPr>
+        <w:t xml:space="preserve">Worst Smell </w:t>
+      </w:r>
+      <w:r>
+        <w:rPr>
+          <w:rFonts w:cstheme="minorHAnsi"/>
+          <w:b/>
+          <w:bCs/>
         </w:rPr>
         <w:t>Feature Envy</w:t>
       </w:r>
@@ -1471,11 +1777,23 @@
         <w:jc w:val="both"/>
         <w:rPr>
           <w:rFonts w:cstheme="minorHAnsi"/>
-        </w:rPr>
-      </w:pPr>
-      <w:r>
-        <w:rPr>
-          <w:rFonts w:cstheme="minorHAnsi"/>
+          <w:b/>
+          <w:bCs/>
+        </w:rPr>
+      </w:pPr>
+      <w:r>
+        <w:rPr>
+          <w:rFonts w:cstheme="minorHAnsi"/>
+          <w:b/>
+          <w:bCs/>
+        </w:rPr>
+        <w:t xml:space="preserve">Worst Smell </w:t>
+      </w:r>
+      <w:r>
+        <w:rPr>
+          <w:rFonts w:cstheme="minorHAnsi"/>
+          <w:b/>
+          <w:bCs/>
         </w:rPr>
         <w:t>Duplicate Code</w:t>
       </w:r>
@@ -1484,30 +1802,52 @@
       <w:pPr>
         <w:pStyle w:val="ListParagraph"/>
         <w:widowControl w:val="0"/>
+        <w:numPr>
+          <w:ilvl w:val="0"/>
+          <w:numId w:val="8"/>
+        </w:numPr>
         <w:tabs>
           <w:tab w:val="left" w:pos="821"/>
         </w:tabs>
         <w:autoSpaceDE w:val="0"/>
         <w:autoSpaceDN w:val="0"/>
         <w:spacing w:after="0" w:line="268" w:lineRule="exact"/>
-        <w:ind w:left="500"/>
-        <w:contextualSpacing w:val="0"/>
-        <w:jc w:val="both"/>
-        <w:rPr>
-          <w:rFonts w:cstheme="minorHAnsi"/>
-        </w:rPr>
-      </w:pPr>
-      <w:r>
-        <w:rPr>
-          <w:rFonts w:cstheme="minorHAnsi"/>
-        </w:rPr>
-        <w:t>I</w:t>
-      </w:r>
-      <w:r>
-        <w:rPr>
-          <w:rFonts w:cstheme="minorHAnsi"/>
-        </w:rPr>
-        <w:t>t's difficult to read and maintain the code</w:t>
+        <w:jc w:val="both"/>
+        <w:rPr>
+          <w:rFonts w:cstheme="minorHAnsi"/>
+        </w:rPr>
+      </w:pPr>
+      <w:r>
+        <w:rPr>
+          <w:rFonts w:cstheme="minorHAnsi"/>
+        </w:rPr>
+        <w:t>Duplication makes it hard to change the code</w:t>
+      </w:r>
+    </w:p>
+    <w:p>
+      <w:pPr>
+        <w:pStyle w:val="ListParagraph"/>
+        <w:widowControl w:val="0"/>
+        <w:numPr>
+          <w:ilvl w:val="0"/>
+          <w:numId w:val="8"/>
+        </w:numPr>
+        <w:tabs>
+          <w:tab w:val="left" w:pos="821"/>
+        </w:tabs>
+        <w:autoSpaceDE w:val="0"/>
+        <w:autoSpaceDN w:val="0"/>
+        <w:spacing w:after="0" w:line="268" w:lineRule="exact"/>
+        <w:jc w:val="both"/>
+        <w:rPr>
+          <w:rFonts w:cstheme="minorHAnsi"/>
+        </w:rPr>
+      </w:pPr>
+      <w:r>
+        <w:rPr>
+          <w:rFonts w:cstheme="minorHAnsi"/>
+        </w:rPr>
+        <w:t xml:space="preserve">Hurts the readability </w:t>
       </w:r>
     </w:p>
     <w:p>
@@ -1685,23 +2025,8 @@
         <w:rPr>
           <w:rFonts w:cstheme="minorHAnsi"/>
         </w:rPr>
-        <w:t>Each modification was tested and then validated by Pycharm then commit to GitHub</w:t>
-      </w:r>
-    </w:p>
-    <w:p>
-      <w:pPr>
-        <w:widowControl w:val="0"/>
-        <w:tabs>
-          <w:tab w:val="left" w:pos="821"/>
-        </w:tabs>
-        <w:autoSpaceDE w:val="0"/>
-        <w:autoSpaceDN w:val="0"/>
-        <w:spacing w:after="0" w:line="240" w:lineRule="auto"/>
-        <w:jc w:val="both"/>
-        <w:rPr>
-          <w:rFonts w:cstheme="minorHAnsi"/>
-        </w:rPr>
-      </w:pPr>
+        <w:t>6 marks</w:t>
+      </w:r>
     </w:p>
     <w:p>
       <w:pPr>
@@ -1728,7 +2053,7 @@
         <w:rPr>
           <w:rFonts w:cstheme="minorHAnsi"/>
         </w:rPr>
-        <w:t>Testing and effectively evaluations on your refactored code in a concise fashion (N</w:t>
+        <w:t>Testing and effective evaluations on your refactored code in a concise fashion (N</w:t>
       </w:r>
       <w:r>
         <w:rPr>
@@ -1755,23 +2080,38 @@
     </w:p>
     <w:p>
       <w:pPr>
+        <w:widowControl w:val="0"/>
+        <w:tabs>
+          <w:tab w:val="left" w:pos="821"/>
+        </w:tabs>
+        <w:autoSpaceDE w:val="0"/>
+        <w:autoSpaceDN w:val="0"/>
         <w:spacing w:after="0" w:line="240" w:lineRule="auto"/>
         <w:jc w:val="both"/>
         <w:rPr>
-          <w:rFonts w:cs="SimSun"/>
-        </w:rPr>
-      </w:pPr>
-      <w:r>
-        <w:rPr>
-          <w:rFonts w:cs="SimSun"/>
-        </w:rPr>
-        <w:t>I just manually testing my code and check the output</w:t>
-      </w:r>
-    </w:p>
-    <w:p>
-      <w:bookmarkStart w:id="0" w:name="_GoBack"/>
-      <w:bookmarkEnd w:id="0"/>
-    </w:p>
+          <w:rFonts w:cstheme="minorHAnsi"/>
+        </w:rPr>
+      </w:pPr>
+      <w:r>
+        <w:rPr>
+          <w:rFonts w:cstheme="minorHAnsi"/>
+        </w:rPr>
+        <w:t xml:space="preserve">Each modification was tested and then validated by </w:t>
+      </w:r>
+      <w:r>
+        <w:rPr>
+          <w:rFonts w:cstheme="minorHAnsi"/>
+        </w:rPr>
+        <w:t>PyCharm</w:t>
+      </w:r>
+      <w:r>
+        <w:rPr>
+          <w:rFonts w:cstheme="minorHAnsi"/>
+        </w:rPr>
+        <w:t xml:space="preserve"> then commit to GitHub</w:t>
+      </w:r>
+    </w:p>
+    <w:p/>
     <w:sectPr>
       <w:footerReference w:type="default" r:id="rId7"/>
       <w:pgSz w:w="11906" w:h="16838"/>
@@ -2071,6 +2411,95 @@
     </w:lvl>
   </w:abstractNum>
   <w:abstractNum w:abstractNumId="1" w15:restartNumberingAfterBreak="0">
+    <w:nsid w:val="2F0B7A40"/>
+    <w:multiLevelType w:val="hybridMultilevel"/>
+    <w:tmpl w:val="F07C4C5A"/>
+    <w:lvl w:ilvl="0" w:tplc="FE72172A">
+      <w:start w:val="1"/>
+      <w:numFmt w:val="decimal"/>
+      <w:lvlText w:val="%1."/>
+      <w:lvlJc w:val="left"/>
+      <w:pPr>
+        <w:ind w:left="860" w:hanging="360"/>
+      </w:pPr>
+      <w:rPr>
+        <w:rFonts w:hint="default"/>
+      </w:rPr>
+    </w:lvl>
+    <w:lvl w:ilvl="1" w:tplc="14090019" w:tentative="1">
+      <w:start w:val="1"/>
+      <w:numFmt w:val="lowerLetter"/>
+      <w:lvlText w:val="%2."/>
+      <w:lvlJc w:val="left"/>
+      <w:pPr>
+        <w:ind w:left="1580" w:hanging="360"/>
+      </w:pPr>
+    </w:lvl>
+    <w:lvl w:ilvl="2" w:tplc="1409001B" w:tentative="1">
+      <w:start w:val="1"/>
+      <w:numFmt w:val="lowerRoman"/>
+      <w:lvlText w:val="%3."/>
+      <w:lvlJc w:val="right"/>
+      <w:pPr>
+        <w:ind w:left="2300" w:hanging="180"/>
+      </w:pPr>
+    </w:lvl>
+    <w:lvl w:ilvl="3" w:tplc="1409000F" w:tentative="1">
+      <w:start w:val="1"/>
+      <w:numFmt w:val="decimal"/>
+      <w:lvlText w:val="%4."/>
+      <w:lvlJc w:val="left"/>
+      <w:pPr>
+        <w:ind w:left="3020" w:hanging="360"/>
+      </w:pPr>
+    </w:lvl>
+    <w:lvl w:ilvl="4" w:tplc="14090019" w:tentative="1">
+      <w:start w:val="1"/>
+      <w:numFmt w:val="lowerLetter"/>
+      <w:lvlText w:val="%5."/>
+      <w:lvlJc w:val="left"/>
+      <w:pPr>
+        <w:ind w:left="3740" w:hanging="360"/>
+      </w:pPr>
+    </w:lvl>
+    <w:lvl w:ilvl="5" w:tplc="1409001B" w:tentative="1">
+      <w:start w:val="1"/>
+      <w:numFmt w:val="lowerRoman"/>
+      <w:lvlText w:val="%6."/>
+      <w:lvlJc w:val="right"/>
+      <w:pPr>
+        <w:ind w:left="4460" w:hanging="180"/>
+      </w:pPr>
+    </w:lvl>
+    <w:lvl w:ilvl="6" w:tplc="1409000F" w:tentative="1">
+      <w:start w:val="1"/>
+      <w:numFmt w:val="decimal"/>
+      <w:lvlText w:val="%7."/>
+      <w:lvlJc w:val="left"/>
+      <w:pPr>
+        <w:ind w:left="5180" w:hanging="360"/>
+      </w:pPr>
+    </w:lvl>
+    <w:lvl w:ilvl="7" w:tplc="14090019" w:tentative="1">
+      <w:start w:val="1"/>
+      <w:numFmt w:val="lowerLetter"/>
+      <w:lvlText w:val="%8."/>
+      <w:lvlJc w:val="left"/>
+      <w:pPr>
+        <w:ind w:left="5900" w:hanging="360"/>
+      </w:pPr>
+    </w:lvl>
+    <w:lvl w:ilvl="8" w:tplc="1409001B" w:tentative="1">
+      <w:start w:val="1"/>
+      <w:numFmt w:val="lowerRoman"/>
+      <w:lvlText w:val="%9."/>
+      <w:lvlJc w:val="right"/>
+      <w:pPr>
+        <w:ind w:left="6620" w:hanging="180"/>
+      </w:pPr>
+    </w:lvl>
+  </w:abstractNum>
+  <w:abstractNum w:abstractNumId="2" w15:restartNumberingAfterBreak="0">
     <w:nsid w:val="3F571AAC"/>
     <w:multiLevelType w:val="hybridMultilevel"/>
     <w:tmpl w:val="E52EB11A"/>
@@ -2162,7 +2591,7 @@
       </w:pPr>
     </w:lvl>
   </w:abstractNum>
-  <w:abstractNum w:abstractNumId="2" w15:restartNumberingAfterBreak="0">
+  <w:abstractNum w:abstractNumId="3" w15:restartNumberingAfterBreak="0">
     <w:nsid w:val="49D839FC"/>
     <w:multiLevelType w:val="hybridMultilevel"/>
     <w:tmpl w:val="20663AF4"/>
@@ -2274,7 +2703,96 @@
       </w:rPr>
     </w:lvl>
   </w:abstractNum>
-  <w:abstractNum w:abstractNumId="3" w15:restartNumberingAfterBreak="0">
+  <w:abstractNum w:abstractNumId="4" w15:restartNumberingAfterBreak="0">
+    <w:nsid w:val="4B47198A"/>
+    <w:multiLevelType w:val="hybridMultilevel"/>
+    <w:tmpl w:val="608C52DC"/>
+    <w:lvl w:ilvl="0" w:tplc="FD4862BC">
+      <w:start w:val="1"/>
+      <w:numFmt w:val="decimal"/>
+      <w:lvlText w:val="%1."/>
+      <w:lvlJc w:val="left"/>
+      <w:pPr>
+        <w:ind w:left="1080" w:hanging="360"/>
+      </w:pPr>
+      <w:rPr>
+        <w:rFonts w:hint="default"/>
+      </w:rPr>
+    </w:lvl>
+    <w:lvl w:ilvl="1" w:tplc="14090019" w:tentative="1">
+      <w:start w:val="1"/>
+      <w:numFmt w:val="lowerLetter"/>
+      <w:lvlText w:val="%2."/>
+      <w:lvlJc w:val="left"/>
+      <w:pPr>
+        <w:ind w:left="1800" w:hanging="360"/>
+      </w:pPr>
+    </w:lvl>
+    <w:lvl w:ilvl="2" w:tplc="1409001B" w:tentative="1">
+      <w:start w:val="1"/>
+      <w:numFmt w:val="lowerRoman"/>
+      <w:lvlText w:val="%3."/>
+      <w:lvlJc w:val="right"/>
+      <w:pPr>
+        <w:ind w:left="2520" w:hanging="180"/>
+      </w:pPr>
+    </w:lvl>
+    <w:lvl w:ilvl="3" w:tplc="1409000F" w:tentative="1">
+      <w:start w:val="1"/>
+      <w:numFmt w:val="decimal"/>
+      <w:lvlText w:val="%4."/>
+      <w:lvlJc w:val="left"/>
+      <w:pPr>
+        <w:ind w:left="3240" w:hanging="360"/>
+      </w:pPr>
+    </w:lvl>
+    <w:lvl w:ilvl="4" w:tplc="14090019" w:tentative="1">
+      <w:start w:val="1"/>
+      <w:numFmt w:val="lowerLetter"/>
+      <w:lvlText w:val="%5."/>
+      <w:lvlJc w:val="left"/>
+      <w:pPr>
+        <w:ind w:left="3960" w:hanging="360"/>
+      </w:pPr>
+    </w:lvl>
+    <w:lvl w:ilvl="5" w:tplc="1409001B" w:tentative="1">
+      <w:start w:val="1"/>
+      <w:numFmt w:val="lowerRoman"/>
+      <w:lvlText w:val="%6."/>
+      <w:lvlJc w:val="right"/>
+      <w:pPr>
+        <w:ind w:left="4680" w:hanging="180"/>
+      </w:pPr>
+    </w:lvl>
+    <w:lvl w:ilvl="6" w:tplc="1409000F" w:tentative="1">
+      <w:start w:val="1"/>
+      <w:numFmt w:val="decimal"/>
+      <w:lvlText w:val="%7."/>
+      <w:lvlJc w:val="left"/>
+      <w:pPr>
+        <w:ind w:left="5400" w:hanging="360"/>
+      </w:pPr>
+    </w:lvl>
+    <w:lvl w:ilvl="7" w:tplc="14090019" w:tentative="1">
+      <w:start w:val="1"/>
+      <w:numFmt w:val="lowerLetter"/>
+      <w:lvlText w:val="%8."/>
+      <w:lvlJc w:val="left"/>
+      <w:pPr>
+        <w:ind w:left="6120" w:hanging="360"/>
+      </w:pPr>
+    </w:lvl>
+    <w:lvl w:ilvl="8" w:tplc="1409001B" w:tentative="1">
+      <w:start w:val="1"/>
+      <w:numFmt w:val="lowerRoman"/>
+      <w:lvlText w:val="%9."/>
+      <w:lvlJc w:val="right"/>
+      <w:pPr>
+        <w:ind w:left="6840" w:hanging="180"/>
+      </w:pPr>
+    </w:lvl>
+  </w:abstractNum>
+  <w:abstractNum w:abstractNumId="5" w15:restartNumberingAfterBreak="0">
     <w:nsid w:val="4B651C81"/>
     <w:multiLevelType w:val="hybridMultilevel"/>
     <w:tmpl w:val="D6003E96"/>
@@ -2386,7 +2904,7 @@
       </w:rPr>
     </w:lvl>
   </w:abstractNum>
-  <w:abstractNum w:abstractNumId="4" w15:restartNumberingAfterBreak="0">
+  <w:abstractNum w:abstractNumId="6" w15:restartNumberingAfterBreak="0">
     <w:nsid w:val="75330730"/>
     <w:multiLevelType w:val="hybridMultilevel"/>
     <w:tmpl w:val="EF7ADD1A"/>
@@ -2499,7 +3017,7 @@
       </w:rPr>
     </w:lvl>
   </w:abstractNum>
-  <w:abstractNum w:abstractNumId="5" w15:restartNumberingAfterBreak="0">
+  <w:abstractNum w:abstractNumId="7" w15:restartNumberingAfterBreak="0">
     <w:nsid w:val="75B44FE7"/>
     <w:multiLevelType w:val="hybridMultilevel"/>
     <w:tmpl w:val="C6625006"/>
@@ -2589,22 +3107,28 @@
     </w:lvl>
   </w:abstractNum>
   <w:num w:numId="1">
+    <w:abstractNumId w:val="7"/>
+  </w:num>
+  <w:num w:numId="2">
     <w:abstractNumId w:val="5"/>
   </w:num>
-  <w:num w:numId="2">
-    <w:abstractNumId w:val="3"/>
-  </w:num>
   <w:num w:numId="3">
-    <w:abstractNumId w:val="1"/>
+    <w:abstractNumId w:val="2"/>
   </w:num>
   <w:num w:numId="4">
-    <w:abstractNumId w:val="4"/>
+    <w:abstractNumId w:val="6"/>
   </w:num>
   <w:num w:numId="5">
     <w:abstractNumId w:val="0"/>
   </w:num>
   <w:num w:numId="6">
-    <w:abstractNumId w:val="2"/>
+    <w:abstractNumId w:val="3"/>
+  </w:num>
+  <w:num w:numId="7">
+    <w:abstractNumId w:val="4"/>
+  </w:num>
+  <w:num w:numId="8">
+    <w:abstractNumId w:val="1"/>
   </w:num>
 </w:numbering>
 </file>

</xml_diff>